<commit_message>
verduidelijking van de opdracht
</commit_message>
<xml_diff>
--- a/unity_lessen.docx
+++ b/unity_lessen.docx
@@ -6,8 +6,13 @@
       <w:pPr>
         <w:pStyle w:val="Titel"/>
       </w:pPr>
-      <w:r>
-        <w:t>Unity Introductie</w:t>
+      <w:proofErr w:type="spellStart"/>
+      <w:r>
+        <w:t>Unity</w:t>
+      </w:r>
+      <w:proofErr w:type="spellEnd"/>
+      <w:r>
+        <w:t xml:space="preserve"> Introductie</w:t>
       </w:r>
       <w:r>
         <w:t>lessen</w:t>
@@ -62,7 +67,7 @@
           <w:lang w:val="en-US"/>
         </w:rPr>
       </w:pPr>
-      <w:hyperlink r:id="rId4" w:history="1">
+      <w:hyperlink r:id="rId5" w:history="1">
         <w:r>
           <w:rPr>
             <w:rStyle w:val="Hyperlink"/>
@@ -105,7 +110,7 @@
           <w:lang w:val="en-US"/>
         </w:rPr>
       </w:pPr>
-      <w:hyperlink r:id="rId5" w:history="1">
+      <w:hyperlink r:id="rId6" w:history="1">
         <w:r>
           <w:rPr>
             <w:rStyle w:val="Hyperlink"/>
@@ -148,7 +153,7 @@
           <w:lang w:val="en-US"/>
         </w:rPr>
       </w:pPr>
-      <w:hyperlink r:id="rId6">
+      <w:hyperlink r:id="rId7">
         <w:r>
           <w:rPr>
             <w:rStyle w:val="Hyperlink"/>
@@ -191,7 +196,7 @@
           <w:lang w:val="en-US"/>
         </w:rPr>
       </w:pPr>
-      <w:hyperlink r:id="rId7">
+      <w:hyperlink r:id="rId8">
         <w:r>
           <w:rPr>
             <w:rStyle w:val="Hyperlink"/>
@@ -234,7 +239,7 @@
           <w:lang w:val="en-US"/>
         </w:rPr>
       </w:pPr>
-      <w:hyperlink r:id="rId8">
+      <w:hyperlink r:id="rId9">
         <w:r>
           <w:rPr>
             <w:rStyle w:val="Hyperlink"/>
@@ -277,7 +282,7 @@
           <w:lang w:val="en-US"/>
         </w:rPr>
       </w:pPr>
-      <w:hyperlink r:id="rId9">
+      <w:hyperlink r:id="rId10">
         <w:r>
           <w:rPr>
             <w:rStyle w:val="Hyperlink"/>
@@ -308,63 +313,125 @@
         <w:t xml:space="preserve">Zorg ervoor dat de bal kan springen als de speler op de spatiebalk drukt. </w:t>
       </w:r>
     </w:p>
+    <w:p>
+      <w:pPr>
+        <w:pStyle w:val="Lijstalinea"/>
+        <w:numPr>
+          <w:ilvl w:val="0"/>
+          <w:numId w:val="1"/>
+        </w:numPr>
+      </w:pPr>
+      <w:r>
+        <w:t xml:space="preserve">Gebruik </w:t>
+      </w:r>
+      <w:proofErr w:type="spellStart"/>
+      <w:r>
+        <w:t>addForce</w:t>
+      </w:r>
+      <w:proofErr w:type="spellEnd"/>
+      <w:r>
+        <w:t xml:space="preserve"> om dit te realiseren.</w:t>
+      </w:r>
+    </w:p>
+    <w:p>
+      <w:pPr>
+        <w:pStyle w:val="Lijstalinea"/>
+        <w:numPr>
+          <w:ilvl w:val="0"/>
+          <w:numId w:val="1"/>
+        </w:numPr>
+      </w:pPr>
+      <w:r>
+        <w:t xml:space="preserve">Als de speler de spatiebalk ingedrukt blijft </w:t>
+      </w:r>
+      <w:r>
+        <w:rPr>
+          <w:u w:val="single"/>
+        </w:rPr>
+        <w:t>houden</w:t>
+      </w:r>
+      <w:r>
+        <w:t xml:space="preserve">, dan moet de bal </w:t>
+      </w:r>
+      <w:r>
+        <w:rPr>
+          <w:u w:val="single"/>
+        </w:rPr>
+        <w:t>niet</w:t>
+      </w:r>
+      <w:r>
+        <w:t xml:space="preserve"> blijven springen.</w:t>
+      </w:r>
+    </w:p>
+    <w:p>
+      <w:pPr>
+        <w:pStyle w:val="Lijstalinea"/>
+        <w:numPr>
+          <w:ilvl w:val="0"/>
+          <w:numId w:val="1"/>
+        </w:numPr>
+      </w:pPr>
+      <w:r>
+        <w:t xml:space="preserve">Normaal gesproken zou </w:t>
+      </w:r>
+      <w:r>
+        <w:t>de bal alleen moeten kunnen sp</w:t>
+      </w:r>
+      <w:r>
+        <w:t xml:space="preserve">ringen als de </w:t>
+      </w:r>
+      <w:r>
+        <w:t>hij</w:t>
+      </w:r>
+      <w:r>
+        <w:t xml:space="preserve"> op de grond is, maar </w:t>
+      </w:r>
+      <w:r>
+        <w:t>voor deze opdracht</w:t>
+      </w:r>
+      <w:bookmarkStart w:id="0" w:name="_GoBack"/>
+      <w:bookmarkEnd w:id="0"/>
+      <w:r>
+        <w:t xml:space="preserve"> is het niet erg dat de bal ook in de lucht </w:t>
+      </w:r>
+      <w:r>
+        <w:t>kan</w:t>
+      </w:r>
+      <w:r>
+        <w:t xml:space="preserve"> </w:t>
+      </w:r>
+      <w:r>
+        <w:t>springen.</w:t>
+      </w:r>
+    </w:p>
+    <w:p>
+      <w:pPr>
+        <w:pStyle w:val="Kop1"/>
+      </w:pPr>
+    </w:p>
+    <w:p>
+      <w:pPr>
+        <w:pStyle w:val="Kop1"/>
+      </w:pPr>
+      <w:r>
+        <w:t>Vragenlijst</w:t>
+      </w:r>
+    </w:p>
+    <w:p>
+      <w:r>
+        <w:t>Via deze link kom je bij de vragenlijst:</w:t>
+      </w:r>
+    </w:p>
     <w:p/>
     <w:p>
-      <w:r>
-        <w:t xml:space="preserve">  - Gebruik addForce om dit te realiseren.</w:t>
-      </w:r>
-    </w:p>
-    <w:p>
-      <w:r>
-        <w:t xml:space="preserve">  - Als de speler de spatiebalk ingedrukt blijft houden, dan moet de bal niet blijven springen.</w:t>
-      </w:r>
-    </w:p>
-    <w:p>
-      <w:pPr>
-        <w:pStyle w:val="Kop1"/>
-      </w:pPr>
-    </w:p>
-    <w:p>
-      <w:pPr>
-        <w:pStyle w:val="Kop1"/>
-      </w:pPr>
-      <w:r>
-        <w:t>Vragenlijst</w:t>
-      </w:r>
-    </w:p>
-    <w:p>
-      <w:r>
-        <w:t>Via deze link kom je bij de vragenlijst:</w:t>
-      </w:r>
-    </w:p>
-    <w:p/>
-    <w:bookmarkStart w:id="0" w:name="_GoBack"/>
-    <w:bookmarkEnd w:id="0"/>
-    <w:p>
-      <w:r>
-        <w:fldChar w:fldCharType="begin"/>
-      </w:r>
-      <w:r>
-        <w:instrText xml:space="preserve"> HYPERLINK "</w:instrText>
-      </w:r>
-      <w:r>
-        <w:instrText>https://goo.gl/forms/uyFYzk2RL6k3sDdy1</w:instrText>
-      </w:r>
-      <w:r>
-        <w:instrText xml:space="preserve">" </w:instrText>
-      </w:r>
-      <w:r>
-        <w:fldChar w:fldCharType="separate"/>
-      </w:r>
-      <w:r>
-        <w:rPr>
-          <w:rStyle w:val="Hyperlink"/>
-        </w:rPr>
-        <w:t>https://goo.gl/forms/uyFYzk2RL6k3sDdy1</w:t>
-      </w:r>
-      <w:r>
-        <w:fldChar w:fldCharType="end"/>
-      </w:r>
+      <w:hyperlink r:id="rId11" w:history="1">
+        <w:r>
+          <w:rPr>
+            <w:rStyle w:val="Hyperlink"/>
+          </w:rPr>
+          <w:t>https://goo.gl/forms/uyFYzk2RL6k3sDdy1</w:t>
+        </w:r>
+      </w:hyperlink>
     </w:p>
     <w:p/>
     <w:p>
@@ -380,6 +447,127 @@
     </w:sectPr>
   </w:body>
 </w:document>
+</file>
+
+<file path=word/numbering.xml><?xml version="1.0" encoding="utf-8"?>
+<w:numbering xmlns:wpc="http://schemas.microsoft.com/office/word/2010/wordprocessingCanvas" xmlns:cx="http://schemas.microsoft.com/office/drawing/2014/chartex" xmlns:cx1="http://schemas.microsoft.com/office/drawing/2015/9/8/chartex" xmlns:cx2="http://schemas.microsoft.com/office/drawing/2015/10/21/chartex" xmlns:cx3="http://schemas.microsoft.com/office/drawing/2016/5/9/chartex" xmlns:cx4="http://schemas.microsoft.com/office/drawing/2016/5/10/chartex" xmlns:cx5="http://schemas.microsoft.com/office/drawing/2016/5/11/chartex" xmlns:cx6="http://schemas.microsoft.com/office/drawing/2016/5/12/chartex" xmlns:cx7="http://schemas.microsoft.com/office/drawing/2016/5/13/chartex" xmlns:cx8="http://schemas.microsoft.com/office/drawing/2016/5/14/chartex" xmlns:mc="http://schemas.openxmlformats.org/markup-compatibility/2006" xmlns:aink="http://schemas.microsoft.com/office/drawing/2016/ink" xmlns:am3d="http://schemas.microsoft.com/office/drawing/2017/model3d" xmlns:o="urn:schemas-microsoft-com:office:office" xmlns:r="http://schemas.openxmlformats.org/officeDocument/2006/relationships" xmlns:m="http://schemas.openxmlformats.org/officeDocument/2006/math" xmlns:v="urn:schemas-microsoft-com:vml" xmlns:wp14="http://schemas.microsoft.com/office/word/2010/wordprocessingDrawing" xmlns:wp="http://schemas.openxmlformats.org/drawingml/2006/wordprocessingDrawing" xmlns:w10="urn:schemas-microsoft-com:office:word" xmlns:w="http://schemas.openxmlformats.org/wordprocessingml/2006/main" xmlns:w14="http://schemas.microsoft.com/office/word/2010/wordml" xmlns:w15="http://schemas.microsoft.com/office/word/2012/wordml" xmlns:w16cid="http://schemas.microsoft.com/office/word/2016/wordml/cid" xmlns:w16se="http://schemas.microsoft.com/office/word/2015/wordml/symex" xmlns:wpg="http://schemas.microsoft.com/office/word/2010/wordprocessingGroup" xmlns:wpi="http://schemas.microsoft.com/office/word/2010/wordprocessingInk" xmlns:wne="http://schemas.microsoft.com/office/word/2006/wordml" xmlns:wps="http://schemas.microsoft.com/office/word/2010/wordprocessingShape" mc:Ignorable="w14 w15 w16se w16cid wp14">
+  <w:abstractNum w:abstractNumId="0" w15:restartNumberingAfterBreak="0">
+    <w:nsid w:val="056D5526"/>
+    <w:multiLevelType w:val="hybridMultilevel"/>
+    <w:tmpl w:val="D6B0DE54"/>
+    <w:lvl w:ilvl="0" w:tplc="04130001">
+      <w:start w:val="1"/>
+      <w:numFmt w:val="bullet"/>
+      <w:lvlText w:val=""/>
+      <w:lvlJc w:val="left"/>
+      <w:pPr>
+        <w:ind w:left="720" w:hanging="360"/>
+      </w:pPr>
+      <w:rPr>
+        <w:rFonts w:ascii="Symbol" w:hAnsi="Symbol" w:hint="default"/>
+      </w:rPr>
+    </w:lvl>
+    <w:lvl w:ilvl="1" w:tplc="04130003" w:tentative="1">
+      <w:start w:val="1"/>
+      <w:numFmt w:val="bullet"/>
+      <w:lvlText w:val="o"/>
+      <w:lvlJc w:val="left"/>
+      <w:pPr>
+        <w:ind w:left="1440" w:hanging="360"/>
+      </w:pPr>
+      <w:rPr>
+        <w:rFonts w:ascii="Courier New" w:hAnsi="Courier New" w:cs="Courier New" w:hint="default"/>
+      </w:rPr>
+    </w:lvl>
+    <w:lvl w:ilvl="2" w:tplc="04130005" w:tentative="1">
+      <w:start w:val="1"/>
+      <w:numFmt w:val="bullet"/>
+      <w:lvlText w:val=""/>
+      <w:lvlJc w:val="left"/>
+      <w:pPr>
+        <w:ind w:left="2160" w:hanging="360"/>
+      </w:pPr>
+      <w:rPr>
+        <w:rFonts w:ascii="Wingdings" w:hAnsi="Wingdings" w:hint="default"/>
+      </w:rPr>
+    </w:lvl>
+    <w:lvl w:ilvl="3" w:tplc="04130001" w:tentative="1">
+      <w:start w:val="1"/>
+      <w:numFmt w:val="bullet"/>
+      <w:lvlText w:val=""/>
+      <w:lvlJc w:val="left"/>
+      <w:pPr>
+        <w:ind w:left="2880" w:hanging="360"/>
+      </w:pPr>
+      <w:rPr>
+        <w:rFonts w:ascii="Symbol" w:hAnsi="Symbol" w:hint="default"/>
+      </w:rPr>
+    </w:lvl>
+    <w:lvl w:ilvl="4" w:tplc="04130003" w:tentative="1">
+      <w:start w:val="1"/>
+      <w:numFmt w:val="bullet"/>
+      <w:lvlText w:val="o"/>
+      <w:lvlJc w:val="left"/>
+      <w:pPr>
+        <w:ind w:left="3600" w:hanging="360"/>
+      </w:pPr>
+      <w:rPr>
+        <w:rFonts w:ascii="Courier New" w:hAnsi="Courier New" w:cs="Courier New" w:hint="default"/>
+      </w:rPr>
+    </w:lvl>
+    <w:lvl w:ilvl="5" w:tplc="04130005" w:tentative="1">
+      <w:start w:val="1"/>
+      <w:numFmt w:val="bullet"/>
+      <w:lvlText w:val=""/>
+      <w:lvlJc w:val="left"/>
+      <w:pPr>
+        <w:ind w:left="4320" w:hanging="360"/>
+      </w:pPr>
+      <w:rPr>
+        <w:rFonts w:ascii="Wingdings" w:hAnsi="Wingdings" w:hint="default"/>
+      </w:rPr>
+    </w:lvl>
+    <w:lvl w:ilvl="6" w:tplc="04130001" w:tentative="1">
+      <w:start w:val="1"/>
+      <w:numFmt w:val="bullet"/>
+      <w:lvlText w:val=""/>
+      <w:lvlJc w:val="left"/>
+      <w:pPr>
+        <w:ind w:left="5040" w:hanging="360"/>
+      </w:pPr>
+      <w:rPr>
+        <w:rFonts w:ascii="Symbol" w:hAnsi="Symbol" w:hint="default"/>
+      </w:rPr>
+    </w:lvl>
+    <w:lvl w:ilvl="7" w:tplc="04130003" w:tentative="1">
+      <w:start w:val="1"/>
+      <w:numFmt w:val="bullet"/>
+      <w:lvlText w:val="o"/>
+      <w:lvlJc w:val="left"/>
+      <w:pPr>
+        <w:ind w:left="5760" w:hanging="360"/>
+      </w:pPr>
+      <w:rPr>
+        <w:rFonts w:ascii="Courier New" w:hAnsi="Courier New" w:cs="Courier New" w:hint="default"/>
+      </w:rPr>
+    </w:lvl>
+    <w:lvl w:ilvl="8" w:tplc="04130005" w:tentative="1">
+      <w:start w:val="1"/>
+      <w:numFmt w:val="bullet"/>
+      <w:lvlText w:val=""/>
+      <w:lvlJc w:val="left"/>
+      <w:pPr>
+        <w:ind w:left="6480" w:hanging="360"/>
+      </w:pPr>
+      <w:rPr>
+        <w:rFonts w:ascii="Wingdings" w:hAnsi="Wingdings" w:hint="default"/>
+      </w:rPr>
+    </w:lvl>
+  </w:abstractNum>
+  <w:num w:numId="1">
+    <w:abstractNumId w:val="0"/>
+  </w:num>
+</w:numbering>
 </file>
 
 <file path=word/styles.xml><?xml version="1.0" encoding="utf-8"?>
@@ -1046,6 +1234,16 @@
       <w:shd w:val="clear" w:color="auto" w:fill="E1DFDD"/>
     </w:rPr>
   </w:style>
+  <w:style w:type="paragraph" w:styleId="Lijstalinea">
+    <w:name w:val="List Paragraph"/>
+    <w:basedOn w:val="Standaard"/>
+    <w:uiPriority w:val="34"/>
+    <w:qFormat/>
+    <w:rsid w:val="00DC0C49"/>
+    <w:pPr>
+      <w:ind w:left="720"/>
+    </w:pPr>
+  </w:style>
 </w:styles>
 </file>
 

</xml_diff>